<commit_message>
made some changes to intro and approach
</commit_message>
<xml_diff>
--- a/Chapter-Introduction.docx
+++ b/Chapter-Introduction.docx
@@ -140,9 +140,7 @@
     <w:p>
       <w:pPr>
         <w:pStyle w:val="Normal"/>
-        <w:rPr>
-          <w:rFonts w:ascii="Arial" w:hAnsi="Arial" w:cs="Arial"/>
-        </w:rPr>
+        <w:rPr/>
       </w:pPr>
       <w:r>
         <w:rPr>
@@ -154,7 +152,31 @@
         <w:rPr>
           <w:rFonts w:cs="Arial" w:ascii="Arial" w:hAnsi="Arial"/>
         </w:rPr>
-        <w:t>Title of project” is a project undertaken by the Content team at IIT Bombay,Summer Internship 2018, which focusses towards providing additional features and functionalities to the Raw HTML editor component in Open edX in the form of a XBlock. The project’s aim is to provide course authors with an Advanced HTML editor XBlock, so that can structure and style their courses better using the advanced and easy to use functionalities of the new editor.</w:t>
+        <w:t>Advanced HTML Xblock for Open edX</w:t>
+      </w:r>
+      <w:r>
+        <w:rPr>
+          <w:rFonts w:cs="Arial" w:ascii="Arial" w:hAnsi="Arial"/>
+        </w:rPr>
+        <w:t>” is a project undertaken by the Content team at IIT Bombay,Summer Internship 2018, which focusses towards providing additional features and functionalities to the Raw HTML editor component in Open edX in the form of a XBlock. The project’s aim is to provide course authors with an Advanced HTML editor XBlock, so that can structure and style their courses better using the advanced and easy to use functionalities of the new editor.</w:t>
+      </w:r>
+      <w:r>
+        <w:rPr>
+          <w:rFonts w:cs="Arial" w:ascii="Arial" w:hAnsi="Arial"/>
+          <w:sz w:val="22"/>
+          <w:szCs w:val="22"/>
+        </w:rPr>
+        <w:t xml:space="preserve"> </w:t>
+      </w:r>
+      <w:r>
+        <w:rPr>
+          <w:rFonts w:cs="Arial" w:ascii="Arial" w:hAnsi="Arial"/>
+          <w:b w:val="false"/>
+          <w:bCs w:val="false"/>
+          <w:sz w:val="22"/>
+          <w:szCs w:val="22"/>
+        </w:rPr>
+        <w:t>Open edX in itself is a humongous learning management system with unparalleled feature list. It is among the top MOOCs platforms in the world. As it is the way of the world, there is nothing perfect here and Open edX is not an exception. All applications/platforms have a scope to enhance its features and abilities of its components. In this project we worked on enhancing the HTML component which is used for content creation in courses.</w:t>
       </w:r>
     </w:p>
     <w:p>
@@ -204,15 +226,62 @@
     <w:p>
       <w:pPr>
         <w:pStyle w:val="Normal"/>
-        <w:rPr>
-          <w:rFonts w:ascii="Arial" w:hAnsi="Arial" w:cs="Arial"/>
-        </w:rPr>
-      </w:pPr>
-      <w:r>
-        <w:rPr>
-          <w:rFonts w:cs="Arial" w:ascii="Arial" w:hAnsi="Arial"/>
-        </w:rPr>
-        <w:t>One of the major features and quality of the edx-platform is the interactivity and the layout of the courses. Through this advanced HTML XBlock Course authors who prefer editing Raw HTML over using  WYSIWYG editors can do so with relative ease. They will be having full control over the code that constitutes the course chapters and section and edit them as they seem relevant. They can even add their custom styling and other third party style features thus making the course layout more readable and interactive. This will also make the contents interesting for the students to view and learn from.</w:t>
+        <w:rPr/>
+      </w:pPr>
+      <w:r>
+        <w:rPr>
+          <w:rFonts w:cs="Arial" w:ascii="Arial" w:hAnsi="Arial"/>
+        </w:rPr>
+        <w:t xml:space="preserve">One of the major features and quality of the edx-platform is the interactivity and the layout of the courses. </w:t>
+      </w:r>
+      <w:r>
+        <w:rPr>
+          <w:rFonts w:cs="Arial" w:ascii="Arial" w:hAnsi="Arial"/>
+          <w:b w:val="false"/>
+          <w:bCs w:val="false"/>
+          <w:sz w:val="22"/>
+          <w:szCs w:val="22"/>
+        </w:rPr>
+        <w:t xml:space="preserve">While current HTML editor does the job well but it has got its own mind and behaves with uncertainty sometimes. </w:t>
+      </w:r>
+      <w:r>
+        <w:rPr>
+          <w:rFonts w:cs="Arial" w:ascii="Arial" w:hAnsi="Arial"/>
+          <w:b w:val="false"/>
+          <w:bCs w:val="false"/>
+          <w:sz w:val="22"/>
+          <w:szCs w:val="22"/>
+        </w:rPr>
+        <w:t xml:space="preserve">This advanced HTML Xblock </w:t>
+      </w:r>
+      <w:r>
+        <w:rPr>
+          <w:rFonts w:cs="Arial" w:ascii="Arial" w:hAnsi="Arial"/>
+          <w:b w:val="false"/>
+          <w:bCs w:val="false"/>
+          <w:sz w:val="22"/>
+          <w:szCs w:val="22"/>
+        </w:rPr>
+        <w:t>will boost the user experience of the course creator.</w:t>
+      </w:r>
+      <w:r>
+        <w:rPr>
+          <w:rFonts w:cs="Arial" w:ascii="Arial" w:hAnsi="Arial"/>
+        </w:rPr>
+        <w:t>Through this advanced HTML XBlock Course authors who prefer editing Raw HTML over using  WYSIWYG editors can do so with relative ease. They will be having full control over the code that constitutes the course chapters and section and edit them as they seem relevant. They can even add their custom styling and other third party style features thus making the course layout more readable and interactive. This will also make the contents interesting for the students to view and learn from.</w:t>
+      </w:r>
+    </w:p>
+    <w:p>
+      <w:pPr>
+        <w:pStyle w:val="Normal"/>
+        <w:rPr>
+          <w:rFonts w:ascii="Arial" w:hAnsi="Arial" w:cs="Arial"/>
+        </w:rPr>
+      </w:pPr>
+      <w:r>
+        <w:rPr>
+          <w:rFonts w:cs="Arial" w:ascii="Arial" w:hAnsi="Arial"/>
+        </w:rPr>
       </w:r>
     </w:p>
     <w:p>
@@ -271,26 +340,10 @@
       <w:r>
         <w:rPr>
           <w:rFonts w:cs="Arial" w:ascii="Arial" w:hAnsi="Arial"/>
-          <w:sz w:val="24"/>
-          <w:szCs w:val="24"/>
-        </w:rPr>
-        <w:t>This product aims at providing course authors with a full fledged HTML editor for course content creation. It is an additional feature, which means that any one who has a background in the fields of HTML,CSS etc can add our XBlock into their course settings a</w:t>
-      </w:r>
-      <w:r>
-        <w:rPr>
-          <w:rFonts w:cs="Arial" w:ascii="Arial" w:hAnsi="Arial"/>
-          <w:sz w:val="24"/>
-          <w:szCs w:val="24"/>
-        </w:rPr>
-        <w:t xml:space="preserve">nd </w:t>
-      </w:r>
-      <w:r>
-        <w:rPr>
-          <w:rFonts w:cs="Arial" w:ascii="Arial" w:hAnsi="Arial"/>
-          <w:sz w:val="24"/>
-          <w:szCs w:val="24"/>
-        </w:rPr>
-        <w:t>use it as they find relevant. It’s functionality is basically in the hands of course content creators who may use it to hard code their entire course and use their own custom styles and attributes.</w:t>
+          <w:sz w:val="22"/>
+          <w:szCs w:val="22"/>
+        </w:rPr>
+        <w:t>This product aims at providing course authors with a full fledged HTML editor for course content creation. It is an additional feature, which means that any one who has a background in the fields of HTML,CSS etc can add our XBlock into their course settings and use it as they find relevant. It’s functionality is basically in the hands of course content creators who may use it to hard code their entire course and use their own custom styles and attributes.</w:t>
       </w:r>
       <w:bookmarkStart w:id="0" w:name="_GoBack"/>
       <w:bookmarkEnd w:id="0"/>
@@ -354,7 +407,6 @@
     <w:rPrDefault>
       <w:rPr>
         <w:rFonts w:ascii="Calibri" w:hAnsi="Calibri" w:eastAsia="Calibri" w:cs="" w:asciiTheme="minorHAnsi" w:cstheme="minorBidi" w:eastAsiaTheme="minorHAnsi" w:hAnsiTheme="minorHAnsi"/>
-        <w:sz w:val="22"/>
         <w:szCs w:val="22"/>
         <w:lang w:val="en-IN" w:eastAsia="en-US" w:bidi="ar-SA"/>
       </w:rPr>
@@ -751,7 +803,7 @@
     </w:pPr>
     <w:rPr>
       <w:rFonts w:ascii="Calibri" w:hAnsi="Calibri" w:eastAsia="Calibri" w:cs="" w:asciiTheme="minorHAnsi" w:cstheme="minorBidi" w:eastAsiaTheme="minorHAnsi" w:hAnsiTheme="minorHAnsi"/>
-      <w:color w:val="auto"/>
+      <w:color w:val="00000A"/>
       <w:kern w:val="0"/>
       <w:sz w:val="22"/>
       <w:szCs w:val="22"/>

</xml_diff>